<commit_message>
scores and communications between threads were added
Change-Id: I17f509317bd6de1fda1e16c2d0c14e210f9c7f6e
</commit_message>
<xml_diff>
--- a/ReferenceManual.docx
+++ b/ReferenceManual.docx
@@ -637,18 +637,10 @@
           <w:lang w:val="ru-RU" w:eastAsia="ru-RU"/>
         </w:rPr>
         <w:drawing>
-          <wp:anchor distT="0" distB="0" distL="0" distR="0" simplePos="0" relativeHeight="4" behindDoc="0" locked="0" layoutInCell="1" allowOverlap="1">
-            <wp:simplePos x="0" y="0"/>
-            <wp:positionH relativeFrom="column">
-              <wp:align>center</wp:align>
-            </wp:positionH>
-            <wp:positionV relativeFrom="paragraph">
-              <wp:posOffset>635</wp:posOffset>
-            </wp:positionV>
-            <wp:extent cx="4921250" cy="3723640"/>
+          <wp:inline distT="0" distB="0" distL="0" distR="0">
+            <wp:extent cx="4884583" cy="3681453"/>
             <wp:effectExtent l="0" t="0" r="0" b="0"/>
-            <wp:wrapTopAndBottom/>
-            <wp:docPr id="1" name="Изображение1"/>
+            <wp:docPr id="5" name="Рисунок 5"/>
             <wp:cNvGraphicFramePr>
               <a:graphicFrameLocks xmlns:a="http://schemas.openxmlformats.org/drawingml/2006/main" noChangeAspect="1"/>
             </wp:cNvGraphicFramePr>
@@ -656,13 +648,20 @@
               <a:graphicData uri="http://schemas.openxmlformats.org/drawingml/2006/picture">
                 <pic:pic xmlns:pic="http://schemas.openxmlformats.org/drawingml/2006/picture">
                   <pic:nvPicPr>
-                    <pic:cNvPr id="1" name="Изображение1"/>
+                    <pic:cNvPr id="0" name="Picture 7"/>
                     <pic:cNvPicPr>
                       <a:picLocks noChangeAspect="1" noChangeArrowheads="1"/>
                     </pic:cNvPicPr>
                   </pic:nvPicPr>
                   <pic:blipFill>
-                    <a:blip r:embed="rId6"/>
+                    <a:blip r:embed="rId6">
+                      <a:extLst>
+                        <a:ext uri="{28A0092B-C50C-407E-A947-70E740481C1C}">
+                          <a14:useLocalDpi xmlns:a14="http://schemas.microsoft.com/office/drawing/2010/main" val="0"/>
+                        </a:ext>
+                      </a:extLst>
+                    </a:blip>
+                    <a:srcRect/>
                     <a:stretch>
                       <a:fillRect/>
                     </a:stretch>
@@ -670,16 +669,20 @@
                   <pic:spPr bwMode="auto">
                     <a:xfrm>
                       <a:off x="0" y="0"/>
-                      <a:ext cx="4921250" cy="3723640"/>
+                      <a:ext cx="4905384" cy="3697131"/>
                     </a:xfrm>
                     <a:prstGeom prst="rect">
                       <a:avLst/>
                     </a:prstGeom>
+                    <a:noFill/>
+                    <a:ln>
+                      <a:noFill/>
+                    </a:ln>
                   </pic:spPr>
                 </pic:pic>
               </a:graphicData>
             </a:graphic>
-          </wp:anchor>
+          </wp:inline>
         </w:drawing>
       </w:r>
     </w:p>
@@ -721,7 +724,6 @@
         <w:rPr>
           <w:rFonts w:ascii="Times New Roman" w:hAnsi="Times New Roman"/>
           <w:sz w:val="28"/>
-          <w:lang w:val="ru-RU"/>
         </w:rPr>
       </w:pPr>
       <w:r>
@@ -732,18 +734,10 @@
           <w:lang w:val="ru-RU" w:eastAsia="ru-RU"/>
         </w:rPr>
         <w:drawing>
-          <wp:anchor distT="0" distB="0" distL="0" distR="0" simplePos="0" relativeHeight="2" behindDoc="0" locked="0" layoutInCell="1" allowOverlap="1">
-            <wp:simplePos x="0" y="0"/>
-            <wp:positionH relativeFrom="column">
-              <wp:align>center</wp:align>
-            </wp:positionH>
-            <wp:positionV relativeFrom="paragraph">
-              <wp:posOffset>635</wp:posOffset>
-            </wp:positionV>
-            <wp:extent cx="4878070" cy="3687445"/>
-            <wp:effectExtent l="0" t="0" r="0" b="8255"/>
-            <wp:wrapTopAndBottom/>
-            <wp:docPr id="2" name="Изображение2"/>
+          <wp:inline distT="0" distB="0" distL="0" distR="0">
+            <wp:extent cx="4945712" cy="3720652"/>
+            <wp:effectExtent l="0" t="0" r="7620" b="0"/>
+            <wp:docPr id="6" name="Рисунок 6"/>
             <wp:cNvGraphicFramePr>
               <a:graphicFrameLocks xmlns:a="http://schemas.openxmlformats.org/drawingml/2006/main" noChangeAspect="1"/>
             </wp:cNvGraphicFramePr>
@@ -751,13 +745,20 @@
               <a:graphicData uri="http://schemas.openxmlformats.org/drawingml/2006/picture">
                 <pic:pic xmlns:pic="http://schemas.openxmlformats.org/drawingml/2006/picture">
                   <pic:nvPicPr>
-                    <pic:cNvPr id="2" name="Изображение2"/>
+                    <pic:cNvPr id="0" name="Picture 4"/>
                     <pic:cNvPicPr>
                       <a:picLocks noChangeAspect="1" noChangeArrowheads="1"/>
                     </pic:cNvPicPr>
                   </pic:nvPicPr>
                   <pic:blipFill>
-                    <a:blip r:embed="rId7"/>
+                    <a:blip r:embed="rId7">
+                      <a:extLst>
+                        <a:ext uri="{28A0092B-C50C-407E-A947-70E740481C1C}">
+                          <a14:useLocalDpi xmlns:a14="http://schemas.microsoft.com/office/drawing/2010/main" val="0"/>
+                        </a:ext>
+                      </a:extLst>
+                    </a:blip>
+                    <a:srcRect/>
                     <a:stretch>
                       <a:fillRect/>
                     </a:stretch>
@@ -765,16 +766,20 @@
                   <pic:spPr bwMode="auto">
                     <a:xfrm>
                       <a:off x="0" y="0"/>
-                      <a:ext cx="4878070" cy="3687445"/>
+                      <a:ext cx="4962144" cy="3733014"/>
                     </a:xfrm>
                     <a:prstGeom prst="rect">
                       <a:avLst/>
                     </a:prstGeom>
+                    <a:noFill/>
+                    <a:ln>
+                      <a:noFill/>
+                    </a:ln>
                   </pic:spPr>
                 </pic:pic>
               </a:graphicData>
             </a:graphic>
-          </wp:anchor>
+          </wp:inline>
         </w:drawing>
       </w:r>
     </w:p>
@@ -1022,11 +1027,19 @@
     </w:p>
     <w:p/>
     <w:p>
+      <w:pPr>
+        <w:rPr>
+          <w:rFonts w:ascii="Times New Roman" w:hAnsi="Times New Roman"/>
+          <w:sz w:val="28"/>
+          <w:szCs w:val="28"/>
+        </w:rPr>
+      </w:pPr>
       <w:r>
         <w:rPr>
           <w:rFonts w:ascii="Times New Roman" w:hAnsi="Times New Roman"/>
           <w:b/>
           <w:sz w:val="28"/>
+          <w:szCs w:val="28"/>
           <w:lang w:val="ru-RU"/>
         </w:rPr>
         <w:lastRenderedPageBreak/>
@@ -1034,10 +1047,18 @@
       </w:r>
     </w:p>
     <w:p>
-      <w:r>
-        <w:rPr>
-          <w:rFonts w:ascii="Times New Roman" w:hAnsi="Times New Roman"/>
-          <w:sz w:val="28"/>
+      <w:pPr>
+        <w:rPr>
+          <w:rFonts w:ascii="Times New Roman" w:hAnsi="Times New Roman"/>
+          <w:sz w:val="28"/>
+          <w:szCs w:val="28"/>
+        </w:rPr>
+      </w:pPr>
+      <w:r>
+        <w:rPr>
+          <w:rFonts w:ascii="Times New Roman" w:hAnsi="Times New Roman"/>
+          <w:sz w:val="28"/>
+          <w:szCs w:val="28"/>
           <w:lang w:val="ru-RU"/>
         </w:rPr>
         <w:tab/>
@@ -1047,6 +1068,7 @@
         <w:rPr>
           <w:rFonts w:ascii="Times New Roman" w:hAnsi="Times New Roman"/>
           <w:sz w:val="28"/>
+          <w:szCs w:val="28"/>
           <w:lang w:val="en-US"/>
         </w:rPr>
         <w:t>Tower</w:t>
@@ -1055,6 +1077,7 @@
         <w:rPr>
           <w:rFonts w:ascii="Times New Roman" w:hAnsi="Times New Roman"/>
           <w:sz w:val="28"/>
+          <w:szCs w:val="28"/>
           <w:lang w:val="ru-RU"/>
         </w:rPr>
         <w:t xml:space="preserve"> </w:t>
@@ -1063,6 +1086,7 @@
         <w:rPr>
           <w:rFonts w:ascii="Times New Roman" w:hAnsi="Times New Roman"/>
           <w:sz w:val="28"/>
+          <w:szCs w:val="28"/>
           <w:lang w:val="en-US"/>
         </w:rPr>
         <w:t>Defense</w:t>
@@ -1071,6 +1095,25 @@
         <w:rPr>
           <w:rFonts w:ascii="Times New Roman" w:hAnsi="Times New Roman"/>
           <w:sz w:val="28"/>
+          <w:szCs w:val="28"/>
+          <w:lang w:val="ru-RU"/>
+        </w:rPr>
+        <w:t xml:space="preserve"> механике, использованной в игре «</w:t>
+      </w:r>
+      <w:r>
+        <w:rPr>
+          <w:rFonts w:ascii="Times New Roman" w:hAnsi="Times New Roman"/>
+          <w:sz w:val="28"/>
+          <w:szCs w:val="28"/>
+          <w:lang w:val="en-US"/>
+        </w:rPr>
+        <w:t>Plants</w:t>
+      </w:r>
+      <w:r>
+        <w:rPr>
+          <w:rFonts w:ascii="Times New Roman" w:hAnsi="Times New Roman"/>
+          <w:sz w:val="28"/>
+          <w:szCs w:val="28"/>
           <w:lang w:val="ru-RU"/>
         </w:rPr>
         <w:t xml:space="preserve"> </w:t>
@@ -1079,22 +1122,16 @@
         <w:rPr>
           <w:rFonts w:ascii="Times New Roman" w:hAnsi="Times New Roman"/>
           <w:sz w:val="28"/>
-          <w:lang w:val="ru-RU"/>
-        </w:rPr>
-        <w:t>механике, использованной в игре «</w:t>
-      </w:r>
-      <w:r>
-        <w:rPr>
-          <w:rFonts w:ascii="Times New Roman" w:hAnsi="Times New Roman"/>
-          <w:sz w:val="28"/>
-          <w:lang w:val="en-US"/>
-        </w:rPr>
-        <w:t>Plants</w:t>
-      </w:r>
-      <w:r>
-        <w:rPr>
-          <w:rFonts w:ascii="Times New Roman" w:hAnsi="Times New Roman"/>
-          <w:sz w:val="28"/>
+          <w:szCs w:val="28"/>
+          <w:lang w:val="en-US"/>
+        </w:rPr>
+        <w:t>vs</w:t>
+      </w:r>
+      <w:r>
+        <w:rPr>
+          <w:rFonts w:ascii="Times New Roman" w:hAnsi="Times New Roman"/>
+          <w:sz w:val="28"/>
+          <w:szCs w:val="28"/>
           <w:lang w:val="ru-RU"/>
         </w:rPr>
         <w:t xml:space="preserve"> </w:t>
@@ -1103,14 +1140,34 @@
         <w:rPr>
           <w:rFonts w:ascii="Times New Roman" w:hAnsi="Times New Roman"/>
           <w:sz w:val="28"/>
-          <w:lang w:val="en-US"/>
-        </w:rPr>
-        <w:t>vs</w:t>
-      </w:r>
-      <w:r>
-        <w:rPr>
-          <w:rFonts w:ascii="Times New Roman" w:hAnsi="Times New Roman"/>
-          <w:sz w:val="28"/>
+          <w:szCs w:val="28"/>
+          <w:lang w:val="en-US"/>
+        </w:rPr>
+        <w:t>Zombies</w:t>
+      </w:r>
+      <w:r>
+        <w:rPr>
+          <w:rFonts w:ascii="Times New Roman" w:hAnsi="Times New Roman"/>
+          <w:sz w:val="28"/>
+          <w:szCs w:val="28"/>
+          <w:lang w:val="ru-RU"/>
+        </w:rPr>
+        <w:t>». Игра «</w:t>
+      </w:r>
+      <w:r>
+        <w:rPr>
+          <w:rFonts w:ascii="Times New Roman" w:hAnsi="Times New Roman"/>
+          <w:sz w:val="28"/>
+          <w:szCs w:val="28"/>
+          <w:lang w:val="en-US"/>
+        </w:rPr>
+        <w:t>Hell</w:t>
+      </w:r>
+      <w:r>
+        <w:rPr>
+          <w:rFonts w:ascii="Times New Roman" w:hAnsi="Times New Roman"/>
+          <w:sz w:val="28"/>
+          <w:szCs w:val="28"/>
           <w:lang w:val="ru-RU"/>
         </w:rPr>
         <w:t xml:space="preserve"> </w:t>
@@ -1119,55 +1176,7 @@
         <w:rPr>
           <w:rFonts w:ascii="Times New Roman" w:hAnsi="Times New Roman"/>
           <w:sz w:val="28"/>
-          <w:lang w:val="en-US"/>
-        </w:rPr>
-        <w:t>Zombies</w:t>
-      </w:r>
-      <w:r>
-        <w:rPr>
-          <w:rFonts w:ascii="Times New Roman" w:hAnsi="Times New Roman"/>
-          <w:sz w:val="28"/>
-          <w:lang w:val="ru-RU"/>
-        </w:rPr>
-        <w:t>»</w:t>
-      </w:r>
-      <w:r>
-        <w:rPr>
-          <w:rFonts w:ascii="Times New Roman" w:hAnsi="Times New Roman"/>
-          <w:sz w:val="28"/>
-          <w:lang w:val="ru-RU"/>
-        </w:rPr>
-        <w:t xml:space="preserve">. </w:t>
-      </w:r>
-      <w:r>
-        <w:rPr>
-          <w:rFonts w:ascii="Times New Roman" w:hAnsi="Times New Roman"/>
-          <w:sz w:val="28"/>
-          <w:lang w:val="ru-RU"/>
-        </w:rPr>
-        <w:t>Игра «</w:t>
-      </w:r>
-      <w:r>
-        <w:rPr>
-          <w:rFonts w:ascii="Times New Roman" w:hAnsi="Times New Roman"/>
-          <w:sz w:val="28"/>
-          <w:lang w:val="en-US"/>
-        </w:rPr>
-        <w:t>Hell</w:t>
-      </w:r>
-      <w:r>
-        <w:rPr>
-          <w:rFonts w:ascii="Times New Roman" w:hAnsi="Times New Roman"/>
-          <w:sz w:val="28"/>
-          <w:lang w:val="ru-RU"/>
-        </w:rPr>
-        <w:t xml:space="preserve"> </w:t>
-      </w:r>
-      <w:proofErr w:type="gramStart"/>
-      <w:r>
-        <w:rPr>
-          <w:rFonts w:ascii="Times New Roman" w:hAnsi="Times New Roman"/>
-          <w:sz w:val="28"/>
+          <w:szCs w:val="28"/>
           <w:lang w:val="en-US"/>
         </w:rPr>
         <w:t>guardians</w:t>
@@ -1176,25 +1185,34 @@
         <w:rPr>
           <w:rFonts w:ascii="Times New Roman" w:hAnsi="Times New Roman"/>
           <w:sz w:val="28"/>
-          <w:lang w:val="ru-RU"/>
-        </w:rPr>
-        <w:t>»  проходит</w:t>
-      </w:r>
-      <w:proofErr w:type="gramEnd"/>
-      <w:r>
-        <w:rPr>
-          <w:rFonts w:ascii="Times New Roman" w:hAnsi="Times New Roman"/>
-          <w:sz w:val="28"/>
-          <w:lang w:val="ru-RU"/>
-        </w:rPr>
-        <w:t xml:space="preserve"> в режиме «игры на выживание». Игрок строит «башни» для защиты от бесконечно прибывающих врагов.  За каждого убитого врага начисляются очки и ресурсы для постройки новых башен. С течением времени количество врагов растет. Для успешной игры игроку требуется грамотно организовать оборону. Цель игрока — набрать как можно больше очков. При достижении врагами башен происходит нанесение урона сооружениям игрока. Если количество полученного урона равно или превышает лимит прочности башни, то сооружение разрушается. На месте разрушенной башни можно построить новую. </w:t>
-      </w:r>
-    </w:p>
-    <w:p>
-      <w:r>
-        <w:rPr>
-          <w:rFonts w:ascii="Times New Roman" w:hAnsi="Times New Roman"/>
-          <w:sz w:val="28"/>
+          <w:szCs w:val="28"/>
+          <w:lang w:val="ru-RU"/>
+        </w:rPr>
+        <w:t xml:space="preserve">» </w:t>
+      </w:r>
+      <w:r>
+        <w:rPr>
+          <w:rFonts w:ascii="Times New Roman" w:hAnsi="Times New Roman"/>
+          <w:sz w:val="28"/>
+          <w:szCs w:val="28"/>
+          <w:lang w:val="ru-RU"/>
+        </w:rPr>
+        <w:t xml:space="preserve">проходит в режиме «игры на выживание». Игрок строит «башни» для защиты от бесконечно прибывающих врагов.  За каждого убитого врага начисляются очки и ресурсы для постройки новых башен. С течением времени количество врагов растет. Для успешной игры игроку требуется грамотно организовать оборону. Цель игрока — набрать как можно больше очков. При достижении врагами башен происходит нанесение урона сооружениям игрока. Если количество полученного урона равно или превышает лимит прочности башни, то сооружение разрушается. На месте разрушенной башни можно построить новую. </w:t>
+      </w:r>
+    </w:p>
+    <w:p>
+      <w:pPr>
+        <w:rPr>
+          <w:rFonts w:ascii="Times New Roman" w:hAnsi="Times New Roman"/>
+          <w:sz w:val="28"/>
+          <w:szCs w:val="28"/>
+        </w:rPr>
+      </w:pPr>
+      <w:r>
+        <w:rPr>
+          <w:rFonts w:ascii="Times New Roman" w:hAnsi="Times New Roman"/>
+          <w:sz w:val="28"/>
+          <w:szCs w:val="28"/>
           <w:lang w:val="ru-RU"/>
         </w:rPr>
         <w:tab/>
@@ -1203,6 +1221,11 @@
     </w:p>
     <w:p>
       <w:pPr>
+        <w:rPr>
+          <w:rFonts w:ascii="Times New Roman" w:hAnsi="Times New Roman"/>
+          <w:sz w:val="28"/>
+          <w:szCs w:val="28"/>
+        </w:rPr>
         <w:sectPr>
           <w:type w:val="continuous"/>
           <w:pgSz w:w="11906" w:h="16838"/>
@@ -1213,13 +1236,33 @@
         </w:sectPr>
       </w:pPr>
     </w:p>
-    <w:p/>
+    <w:p>
+      <w:pPr>
+        <w:rPr>
+          <w:rFonts w:ascii="Times New Roman" w:hAnsi="Times New Roman"/>
+          <w:sz w:val="28"/>
+          <w:szCs w:val="28"/>
+        </w:rPr>
+      </w:pPr>
+    </w:p>
     <w:p>
       <w:pPr>
         <w:suppressAutoHyphens w:val="0"/>
         <w:spacing w:after="0" w:line="276" w:lineRule="auto"/>
-      </w:pPr>
-      <w:r>
+        <w:rPr>
+          <w:rFonts w:ascii="Times New Roman" w:hAnsi="Times New Roman"/>
+          <w:sz w:val="28"/>
+          <w:szCs w:val="28"/>
+        </w:rPr>
+      </w:pPr>
+      <w:bookmarkStart w:id="0" w:name="_GoBack"/>
+      <w:bookmarkEnd w:id="0"/>
+      <w:r>
+        <w:rPr>
+          <w:rFonts w:ascii="Times New Roman" w:hAnsi="Times New Roman"/>
+          <w:sz w:val="28"/>
+          <w:szCs w:val="28"/>
+        </w:rPr>
         <w:br w:type="page"/>
       </w:r>
     </w:p>
@@ -1246,7 +1289,20 @@
       </w:r>
     </w:p>
     <w:p>
-      <w:r>
+      <w:pPr>
+        <w:rPr>
+          <w:rFonts w:ascii="Times New Roman" w:hAnsi="Times New Roman"/>
+          <w:sz w:val="28"/>
+          <w:szCs w:val="28"/>
+          <w:vertAlign w:val="subscript"/>
+        </w:rPr>
+      </w:pPr>
+      <w:r>
+        <w:rPr>
+          <w:rFonts w:ascii="Times New Roman" w:hAnsi="Times New Roman"/>
+          <w:sz w:val="28"/>
+          <w:szCs w:val="28"/>
+        </w:rPr>
         <w:pict>
           <v:shapetype id="_x0000_t75" coordsize="21600,21600" o:spt="75" o:preferrelative="t" path="m@4@5l@4@11@9@11@9@5xe" filled="f" stroked="f">
             <v:stroke joinstyle="miter"/>
@@ -1267,8 +1323,8 @@
             <v:path o:extrusionok="f" gradientshapeok="t" o:connecttype="rect"/>
             <o:lock v:ext="edit" aspectratio="t"/>
           </v:shapetype>
-          <v:shape id="_x0000_i1029" type="#_x0000_t75" style="width:467.7pt;height:453.9pt">
-            <v:imagedata r:id="rId10" o:title="classDiargamm2"/>
+          <v:shape id="_x0000_i1046" type="#_x0000_t75" style="width:467.7pt;height:386.9pt">
+            <v:imagedata r:id="rId10" o:title="classDiargamm3"/>
           </v:shape>
         </w:pict>
       </w:r>
@@ -1277,19 +1333,35 @@
       <w:pPr>
         <w:suppressAutoHyphens w:val="0"/>
         <w:spacing w:after="0" w:line="276" w:lineRule="auto"/>
-      </w:pPr>
-      <w:r>
+        <w:rPr>
+          <w:rFonts w:ascii="Times New Roman" w:hAnsi="Times New Roman"/>
+          <w:sz w:val="28"/>
+          <w:szCs w:val="28"/>
+        </w:rPr>
+      </w:pPr>
+      <w:r>
+        <w:rPr>
+          <w:rFonts w:ascii="Times New Roman" w:hAnsi="Times New Roman"/>
+          <w:sz w:val="28"/>
+          <w:szCs w:val="28"/>
+        </w:rPr>
         <w:br w:type="page"/>
       </w:r>
     </w:p>
     <w:p>
       <w:pPr>
         <w:rPr>
-          <w:lang w:val="en-US"/>
-        </w:rPr>
-      </w:pPr>
-      <w:r>
-        <w:rPr>
+          <w:rFonts w:ascii="Times New Roman" w:hAnsi="Times New Roman"/>
+          <w:sz w:val="28"/>
+          <w:szCs w:val="28"/>
+          <w:lang w:val="en-US"/>
+        </w:rPr>
+      </w:pPr>
+      <w:r>
+        <w:rPr>
+          <w:rFonts w:ascii="Times New Roman" w:hAnsi="Times New Roman"/>
+          <w:sz w:val="28"/>
+          <w:szCs w:val="28"/>
           <w:lang w:val="ru-RU"/>
         </w:rPr>
         <w:lastRenderedPageBreak/>
@@ -1297,6 +1369,9 @@
       </w:r>
       <w:r>
         <w:rPr>
+          <w:rFonts w:ascii="Times New Roman" w:hAnsi="Times New Roman"/>
+          <w:sz w:val="28"/>
+          <w:szCs w:val="28"/>
           <w:lang w:val="en-US"/>
         </w:rPr>
         <w:t>:</w:t>
@@ -1310,12 +1385,18 @@
           <w:numId w:val="1"/>
         </w:numPr>
         <w:rPr>
+          <w:rFonts w:ascii="Times New Roman" w:hAnsi="Times New Roman"/>
+          <w:sz w:val="28"/>
+          <w:szCs w:val="28"/>
           <w:lang w:val="ru-RU"/>
         </w:rPr>
       </w:pPr>
       <w:proofErr w:type="spellStart"/>
       <w:r>
         <w:rPr>
+          <w:rFonts w:ascii="Times New Roman" w:hAnsi="Times New Roman"/>
+          <w:sz w:val="28"/>
+          <w:szCs w:val="28"/>
           <w:lang w:val="en-US"/>
         </w:rPr>
         <w:t>MainGameMenu</w:t>
@@ -1323,19 +1404,19 @@
       <w:proofErr w:type="spellEnd"/>
       <w:r>
         <w:rPr>
-          <w:lang w:val="ru-RU"/>
-        </w:rPr>
-        <w:t xml:space="preserve"> – </w:t>
-      </w:r>
-      <w:r>
-        <w:rPr>
-          <w:lang w:val="ru-RU"/>
-        </w:rPr>
-        <w:t xml:space="preserve">класс, отвечающий за </w:t>
+          <w:rFonts w:ascii="Times New Roman" w:hAnsi="Times New Roman"/>
+          <w:sz w:val="28"/>
+          <w:szCs w:val="28"/>
+          <w:lang w:val="ru-RU"/>
+        </w:rPr>
+        <w:t xml:space="preserve"> – класс, отвечающий за </w:t>
       </w:r>
       <w:proofErr w:type="spellStart"/>
       <w:r>
         <w:rPr>
+          <w:rFonts w:ascii="Times New Roman" w:hAnsi="Times New Roman"/>
+          <w:sz w:val="28"/>
+          <w:szCs w:val="28"/>
           <w:lang w:val="ru-RU"/>
         </w:rPr>
         <w:t>отрисовку</w:t>
@@ -1343,6 +1424,9 @@
       <w:proofErr w:type="spellEnd"/>
       <w:r>
         <w:rPr>
+          <w:rFonts w:ascii="Times New Roman" w:hAnsi="Times New Roman"/>
+          <w:sz w:val="28"/>
+          <w:szCs w:val="28"/>
           <w:lang w:val="ru-RU"/>
         </w:rPr>
         <w:t xml:space="preserve"> стартового меню программы</w:t>
@@ -1356,12 +1440,18 @@
           <w:numId w:val="1"/>
         </w:numPr>
         <w:rPr>
+          <w:rFonts w:ascii="Times New Roman" w:hAnsi="Times New Roman"/>
+          <w:sz w:val="28"/>
+          <w:szCs w:val="28"/>
           <w:lang w:val="ru-RU"/>
         </w:rPr>
       </w:pPr>
       <w:proofErr w:type="spellStart"/>
       <w:r>
         <w:rPr>
+          <w:rFonts w:ascii="Times New Roman" w:hAnsi="Times New Roman"/>
+          <w:sz w:val="28"/>
+          <w:szCs w:val="28"/>
           <w:lang w:val="en-US"/>
         </w:rPr>
         <w:t>GameMenu</w:t>
@@ -1369,36 +1459,27 @@
       <w:proofErr w:type="spellEnd"/>
       <w:r>
         <w:rPr>
-          <w:lang w:val="ru-RU"/>
-        </w:rPr>
-        <w:t xml:space="preserve"> – </w:t>
-      </w:r>
-      <w:r>
-        <w:rPr>
-          <w:lang w:val="ru-RU"/>
-        </w:rPr>
-        <w:t>класс, яв</w:t>
-      </w:r>
-      <w:r>
-        <w:rPr>
-          <w:lang w:val="ru-RU"/>
-        </w:rPr>
-        <w:t>ляющийся контейнером для кнопок</w:t>
-      </w:r>
-      <w:r>
-        <w:rPr>
-          <w:lang w:val="ru-RU"/>
-        </w:rPr>
-        <w:t>.</w:t>
-      </w:r>
-      <w:r>
-        <w:rPr>
-          <w:lang w:val="ru-RU"/>
-        </w:rPr>
-        <w:t xml:space="preserve"> У</w:t>
-      </w:r>
-      <w:r>
-        <w:rPr>
+          <w:rFonts w:ascii="Times New Roman" w:hAnsi="Times New Roman"/>
+          <w:sz w:val="28"/>
+          <w:szCs w:val="28"/>
+          <w:lang w:val="ru-RU"/>
+        </w:rPr>
+        <w:t xml:space="preserve"> – класс, яв</w:t>
+      </w:r>
+      <w:r>
+        <w:rPr>
+          <w:rFonts w:ascii="Times New Roman" w:hAnsi="Times New Roman"/>
+          <w:sz w:val="28"/>
+          <w:szCs w:val="28"/>
+          <w:lang w:val="ru-RU"/>
+        </w:rPr>
+        <w:t>ляющийся контейнером для кнопок. У</w:t>
+      </w:r>
+      <w:r>
+        <w:rPr>
+          <w:rFonts w:ascii="Times New Roman" w:hAnsi="Times New Roman"/>
+          <w:sz w:val="28"/>
+          <w:szCs w:val="28"/>
           <w:lang w:val="ru-RU"/>
         </w:rPr>
         <w:t>правляет поведением кнопок</w:t>
@@ -1412,12 +1493,18 @@
           <w:numId w:val="1"/>
         </w:numPr>
         <w:rPr>
+          <w:rFonts w:ascii="Times New Roman" w:hAnsi="Times New Roman"/>
+          <w:sz w:val="28"/>
+          <w:szCs w:val="28"/>
           <w:lang w:val="ru-RU"/>
         </w:rPr>
       </w:pPr>
       <w:proofErr w:type="spellStart"/>
       <w:r>
         <w:rPr>
+          <w:rFonts w:ascii="Times New Roman" w:hAnsi="Times New Roman"/>
+          <w:sz w:val="28"/>
+          <w:szCs w:val="28"/>
           <w:lang w:val="en-US"/>
         </w:rPr>
         <w:t>MenuButton</w:t>
@@ -1425,12 +1512,18 @@
       <w:proofErr w:type="spellEnd"/>
       <w:r>
         <w:rPr>
+          <w:rFonts w:ascii="Times New Roman" w:hAnsi="Times New Roman"/>
+          <w:sz w:val="28"/>
+          <w:szCs w:val="28"/>
           <w:lang w:val="en-US"/>
         </w:rPr>
         <w:t xml:space="preserve"> – </w:t>
       </w:r>
       <w:r>
         <w:rPr>
+          <w:rFonts w:ascii="Times New Roman" w:hAnsi="Times New Roman"/>
+          <w:sz w:val="28"/>
+          <w:szCs w:val="28"/>
           <w:lang w:val="ru-RU"/>
         </w:rPr>
         <w:t>обеспечивает создание одиночной кнопки</w:t>
@@ -1444,12 +1537,18 @@
           <w:numId w:val="1"/>
         </w:numPr>
         <w:rPr>
+          <w:rFonts w:ascii="Times New Roman" w:hAnsi="Times New Roman"/>
+          <w:sz w:val="28"/>
+          <w:szCs w:val="28"/>
           <w:lang w:val="ru-RU"/>
         </w:rPr>
       </w:pPr>
       <w:proofErr w:type="spellStart"/>
       <w:r>
         <w:rPr>
+          <w:rFonts w:ascii="Times New Roman" w:hAnsi="Times New Roman"/>
+          <w:sz w:val="28"/>
+          <w:szCs w:val="28"/>
           <w:lang w:val="en-US"/>
         </w:rPr>
         <w:t>GameWindow</w:t>
@@ -1457,18 +1556,27 @@
       <w:proofErr w:type="spellEnd"/>
       <w:r>
         <w:rPr>
+          <w:rFonts w:ascii="Times New Roman" w:hAnsi="Times New Roman"/>
+          <w:sz w:val="28"/>
+          <w:szCs w:val="28"/>
           <w:lang w:val="ru-RU"/>
         </w:rPr>
         <w:t xml:space="preserve"> – </w:t>
       </w:r>
       <w:r>
         <w:rPr>
+          <w:rFonts w:ascii="Times New Roman" w:hAnsi="Times New Roman"/>
+          <w:sz w:val="28"/>
+          <w:szCs w:val="28"/>
           <w:lang w:val="ru-RU"/>
         </w:rPr>
         <w:t xml:space="preserve"> создает и настраивает игровую сцену</w:t>
       </w:r>
       <w:r>
         <w:rPr>
+          <w:rFonts w:ascii="Times New Roman" w:hAnsi="Times New Roman"/>
+          <w:sz w:val="28"/>
+          <w:szCs w:val="28"/>
           <w:lang w:val="ru-RU"/>
         </w:rPr>
         <w:t xml:space="preserve">, передает дальнейшее управление игрой объекту класса </w:t>
@@ -1476,6 +1584,9 @@
       <w:proofErr w:type="spellStart"/>
       <w:r>
         <w:rPr>
+          <w:rFonts w:ascii="Times New Roman" w:hAnsi="Times New Roman"/>
+          <w:sz w:val="28"/>
+          <w:szCs w:val="28"/>
           <w:lang w:val="en-US"/>
         </w:rPr>
         <w:t>GameRoot</w:t>
@@ -1490,12 +1601,18 @@
           <w:numId w:val="1"/>
         </w:numPr>
         <w:rPr>
+          <w:rFonts w:ascii="Times New Roman" w:hAnsi="Times New Roman"/>
+          <w:sz w:val="28"/>
+          <w:szCs w:val="28"/>
           <w:lang w:val="ru-RU"/>
         </w:rPr>
       </w:pPr>
       <w:proofErr w:type="spellStart"/>
       <w:r>
         <w:rPr>
+          <w:rFonts w:ascii="Times New Roman" w:hAnsi="Times New Roman"/>
+          <w:sz w:val="28"/>
+          <w:szCs w:val="28"/>
           <w:lang w:val="en-US"/>
         </w:rPr>
         <w:t>GameRoot</w:t>
@@ -1503,27 +1620,21 @@
       <w:proofErr w:type="spellEnd"/>
       <w:r>
         <w:rPr>
+          <w:rFonts w:ascii="Times New Roman" w:hAnsi="Times New Roman"/>
+          <w:sz w:val="28"/>
+          <w:szCs w:val="28"/>
           <w:lang w:val="ru-RU"/>
         </w:rPr>
         <w:t xml:space="preserve"> – </w:t>
       </w:r>
       <w:r>
         <w:rPr>
-          <w:lang w:val="ru-RU"/>
-        </w:rPr>
-        <w:t>основной класс. Управляет процессом игры</w:t>
-      </w:r>
-      <w:r>
-        <w:rPr>
-          <w:lang w:val="ru-RU"/>
-        </w:rPr>
-        <w:t xml:space="preserve">: </w:t>
-      </w:r>
-      <w:r>
-        <w:rPr>
-          <w:lang w:val="ru-RU"/>
-        </w:rPr>
-        <w:t>генерация врагов, обновление их позиции, управление ботом, управление поведением башен</w:t>
+          <w:rFonts w:ascii="Times New Roman" w:hAnsi="Times New Roman"/>
+          <w:sz w:val="28"/>
+          <w:szCs w:val="28"/>
+          <w:lang w:val="ru-RU"/>
+        </w:rPr>
+        <w:t>основной класс. Управляет процессом игры: генерация врагов, обновление их позиции, управление ботом, управление поведением башен</w:t>
       </w:r>
     </w:p>
     <w:p>
@@ -1534,12 +1645,18 @@
           <w:numId w:val="1"/>
         </w:numPr>
         <w:rPr>
+          <w:rFonts w:ascii="Times New Roman" w:hAnsi="Times New Roman"/>
+          <w:sz w:val="28"/>
+          <w:szCs w:val="28"/>
           <w:lang w:val="ru-RU"/>
         </w:rPr>
       </w:pPr>
       <w:proofErr w:type="spellStart"/>
       <w:r>
         <w:rPr>
+          <w:rFonts w:ascii="Times New Roman" w:hAnsi="Times New Roman"/>
+          <w:sz w:val="28"/>
+          <w:szCs w:val="28"/>
           <w:lang w:val="en-US"/>
         </w:rPr>
         <w:t>Spawner</w:t>
@@ -1547,15 +1664,12 @@
       <w:proofErr w:type="spellEnd"/>
       <w:r>
         <w:rPr>
-          <w:lang w:val="ru-RU"/>
-        </w:rPr>
-        <w:t xml:space="preserve"> – </w:t>
-      </w:r>
-      <w:r>
-        <w:rPr>
-          <w:lang w:val="ru-RU"/>
-        </w:rPr>
-        <w:t>отвечает за генерацию врагов в определенной точке</w:t>
+          <w:rFonts w:ascii="Times New Roman" w:hAnsi="Times New Roman"/>
+          <w:sz w:val="28"/>
+          <w:szCs w:val="28"/>
+          <w:lang w:val="ru-RU"/>
+        </w:rPr>
+        <w:t xml:space="preserve"> – отвечает за генерацию врагов в определенной точке</w:t>
       </w:r>
     </w:p>
     <w:p>
@@ -1566,26 +1680,29 @@
           <w:numId w:val="1"/>
         </w:numPr>
         <w:rPr>
-          <w:lang w:val="ru-RU"/>
-        </w:rPr>
-      </w:pPr>
-      <w:r>
-        <w:rPr>
+          <w:rFonts w:ascii="Times New Roman" w:hAnsi="Times New Roman"/>
+          <w:sz w:val="28"/>
+          <w:szCs w:val="28"/>
+          <w:lang w:val="ru-RU"/>
+        </w:rPr>
+      </w:pPr>
+      <w:r>
+        <w:rPr>
+          <w:rFonts w:ascii="Times New Roman" w:hAnsi="Times New Roman"/>
+          <w:sz w:val="28"/>
+          <w:szCs w:val="28"/>
           <w:lang w:val="en-US"/>
         </w:rPr>
         <w:t>Enemy</w:t>
       </w:r>
       <w:r>
         <w:rPr>
-          <w:lang w:val="ru-RU"/>
-        </w:rPr>
-        <w:t xml:space="preserve"> – </w:t>
-      </w:r>
-      <w:r>
-        <w:rPr>
-          <w:lang w:val="ru-RU"/>
-        </w:rPr>
-        <w:t>описание врага и его поведения</w:t>
+          <w:rFonts w:ascii="Times New Roman" w:hAnsi="Times New Roman"/>
+          <w:sz w:val="28"/>
+          <w:szCs w:val="28"/>
+          <w:lang w:val="ru-RU"/>
+        </w:rPr>
+        <w:t xml:space="preserve"> – описание врага и его поведения</w:t>
       </w:r>
     </w:p>
     <w:p>
@@ -1596,17 +1713,26 @@
           <w:numId w:val="1"/>
         </w:numPr>
         <w:rPr>
-          <w:lang w:val="ru-RU"/>
-        </w:rPr>
-      </w:pPr>
-      <w:r>
-        <w:rPr>
+          <w:rFonts w:ascii="Times New Roman" w:hAnsi="Times New Roman"/>
+          <w:sz w:val="28"/>
+          <w:szCs w:val="28"/>
+          <w:lang w:val="ru-RU"/>
+        </w:rPr>
+      </w:pPr>
+      <w:r>
+        <w:rPr>
+          <w:rFonts w:ascii="Times New Roman" w:hAnsi="Times New Roman"/>
+          <w:sz w:val="28"/>
+          <w:szCs w:val="28"/>
           <w:lang w:val="en-US"/>
         </w:rPr>
         <w:t xml:space="preserve">Tower – </w:t>
       </w:r>
       <w:r>
         <w:rPr>
+          <w:rFonts w:ascii="Times New Roman" w:hAnsi="Times New Roman"/>
+          <w:sz w:val="28"/>
+          <w:szCs w:val="28"/>
           <w:lang w:val="ru-RU"/>
         </w:rPr>
         <w:t>класс, описывающий башню</w:t>
@@ -1620,29 +1746,35 @@
           <w:numId w:val="1"/>
         </w:numPr>
         <w:rPr>
-          <w:lang w:val="ru-RU"/>
-        </w:rPr>
-      </w:pPr>
-      <w:r>
-        <w:rPr>
+          <w:rFonts w:ascii="Times New Roman" w:hAnsi="Times New Roman"/>
+          <w:sz w:val="28"/>
+          <w:szCs w:val="28"/>
+          <w:lang w:val="ru-RU"/>
+        </w:rPr>
+      </w:pPr>
+      <w:r>
+        <w:rPr>
+          <w:rFonts w:ascii="Times New Roman" w:hAnsi="Times New Roman"/>
+          <w:sz w:val="28"/>
+          <w:szCs w:val="28"/>
           <w:lang w:val="en-US"/>
         </w:rPr>
         <w:t>Block</w:t>
       </w:r>
       <w:r>
         <w:rPr>
-          <w:lang w:val="ru-RU"/>
-        </w:rPr>
-        <w:t xml:space="preserve"> –</w:t>
-      </w:r>
-      <w:r>
-        <w:rPr>
-          <w:lang w:val="ru-RU"/>
-        </w:rPr>
-        <w:t xml:space="preserve"> параметры клетки игрового поля</w:t>
-      </w:r>
-      <w:r>
-        <w:rPr>
+          <w:rFonts w:ascii="Times New Roman" w:hAnsi="Times New Roman"/>
+          <w:sz w:val="28"/>
+          <w:szCs w:val="28"/>
+          <w:lang w:val="ru-RU"/>
+        </w:rPr>
+        <w:t xml:space="preserve"> – параметры клетки игрового поля</w:t>
+      </w:r>
+      <w:r>
+        <w:rPr>
+          <w:rFonts w:ascii="Times New Roman" w:hAnsi="Times New Roman"/>
+          <w:sz w:val="28"/>
+          <w:szCs w:val="28"/>
           <w:lang w:val="ru-RU"/>
         </w:rPr>
         <w:t>. Блоки являются площадками для строения башен</w:t>
@@ -1656,12 +1788,18 @@
           <w:numId w:val="1"/>
         </w:numPr>
         <w:rPr>
+          <w:rFonts w:ascii="Times New Roman" w:hAnsi="Times New Roman"/>
+          <w:sz w:val="28"/>
+          <w:szCs w:val="28"/>
           <w:lang w:val="ru-RU"/>
         </w:rPr>
       </w:pPr>
       <w:proofErr w:type="spellStart"/>
       <w:r>
         <w:rPr>
+          <w:rFonts w:ascii="Times New Roman" w:hAnsi="Times New Roman"/>
+          <w:sz w:val="28"/>
+          <w:szCs w:val="28"/>
           <w:lang w:val="en-US"/>
         </w:rPr>
         <w:t>SpriteAnimation</w:t>
@@ -1669,18 +1807,18 @@
       <w:proofErr w:type="spellEnd"/>
       <w:r>
         <w:rPr>
-          <w:lang w:val="ru-RU"/>
-        </w:rPr>
-        <w:t xml:space="preserve"> – </w:t>
-      </w:r>
-      <w:r>
-        <w:rPr>
-          <w:lang w:val="ru-RU"/>
-        </w:rPr>
-        <w:t>управление спрайтовой анимацией</w:t>
-      </w:r>
-      <w:r>
-        <w:rPr>
+          <w:rFonts w:ascii="Times New Roman" w:hAnsi="Times New Roman"/>
+          <w:sz w:val="28"/>
+          <w:szCs w:val="28"/>
+          <w:lang w:val="ru-RU"/>
+        </w:rPr>
+        <w:t xml:space="preserve"> – управление спрайтовой анимацией</w:t>
+      </w:r>
+      <w:r>
+        <w:rPr>
+          <w:rFonts w:ascii="Times New Roman" w:hAnsi="Times New Roman"/>
+          <w:sz w:val="28"/>
+          <w:szCs w:val="28"/>
           <w:lang w:val="ru-RU"/>
         </w:rPr>
         <w:t xml:space="preserve"> башен и врагов</w:t>
@@ -1694,26 +1832,29 @@
           <w:numId w:val="1"/>
         </w:numPr>
         <w:rPr>
-          <w:lang w:val="ru-RU"/>
-        </w:rPr>
-      </w:pPr>
-      <w:r>
-        <w:rPr>
+          <w:rFonts w:ascii="Times New Roman" w:hAnsi="Times New Roman"/>
+          <w:sz w:val="28"/>
+          <w:szCs w:val="28"/>
+          <w:lang w:val="ru-RU"/>
+        </w:rPr>
+      </w:pPr>
+      <w:r>
+        <w:rPr>
+          <w:rFonts w:ascii="Times New Roman" w:hAnsi="Times New Roman"/>
+          <w:sz w:val="28"/>
+          <w:szCs w:val="28"/>
           <w:lang w:val="en-US"/>
         </w:rPr>
         <w:t>Bot</w:t>
       </w:r>
       <w:r>
         <w:rPr>
-          <w:lang w:val="ru-RU"/>
-        </w:rPr>
-        <w:t xml:space="preserve"> – </w:t>
-      </w:r>
-      <w:r>
-        <w:rPr>
-          <w:lang w:val="ru-RU"/>
-        </w:rPr>
-        <w:t>логика бота, который может играть вместо игрока</w:t>
+          <w:rFonts w:ascii="Times New Roman" w:hAnsi="Times New Roman"/>
+          <w:sz w:val="28"/>
+          <w:szCs w:val="28"/>
+          <w:lang w:val="ru-RU"/>
+        </w:rPr>
+        <w:t xml:space="preserve"> – логика бота, который может играть вместо игрока</w:t>
       </w:r>
     </w:p>
     <w:p>
@@ -1724,26 +1865,29 @@
           <w:numId w:val="1"/>
         </w:numPr>
         <w:rPr>
-          <w:lang w:val="ru-RU"/>
-        </w:rPr>
-      </w:pPr>
-      <w:r>
-        <w:rPr>
+          <w:rFonts w:ascii="Times New Roman" w:hAnsi="Times New Roman"/>
+          <w:sz w:val="28"/>
+          <w:szCs w:val="28"/>
+          <w:lang w:val="ru-RU"/>
+        </w:rPr>
+      </w:pPr>
+      <w:r>
+        <w:rPr>
+          <w:rFonts w:ascii="Times New Roman" w:hAnsi="Times New Roman"/>
+          <w:sz w:val="28"/>
+          <w:szCs w:val="28"/>
           <w:lang w:val="en-US"/>
         </w:rPr>
         <w:t>Shot</w:t>
       </w:r>
       <w:r>
         <w:rPr>
-          <w:lang w:val="ru-RU"/>
-        </w:rPr>
-        <w:t xml:space="preserve"> – </w:t>
-      </w:r>
-      <w:r>
-        <w:rPr>
-          <w:lang w:val="ru-RU"/>
-        </w:rPr>
-        <w:t>параметры выстрела, генерируемого башней</w:t>
+          <w:rFonts w:ascii="Times New Roman" w:hAnsi="Times New Roman"/>
+          <w:sz w:val="28"/>
+          <w:szCs w:val="28"/>
+          <w:lang w:val="ru-RU"/>
+        </w:rPr>
+        <w:t xml:space="preserve"> – параметры выстрела, генерируемого башней</w:t>
       </w:r>
     </w:p>
     <w:p>
@@ -1751,11 +1895,17 @@
         <w:suppressAutoHyphens w:val="0"/>
         <w:spacing w:after="0" w:line="276" w:lineRule="auto"/>
         <w:rPr>
-          <w:lang w:val="ru-RU"/>
-        </w:rPr>
-      </w:pPr>
-      <w:r>
-        <w:rPr>
+          <w:rFonts w:ascii="Times New Roman" w:hAnsi="Times New Roman"/>
+          <w:sz w:val="28"/>
+          <w:szCs w:val="28"/>
+          <w:lang w:val="ru-RU"/>
+        </w:rPr>
+      </w:pPr>
+      <w:r>
+        <w:rPr>
+          <w:rFonts w:ascii="Times New Roman" w:hAnsi="Times New Roman"/>
+          <w:sz w:val="28"/>
+          <w:szCs w:val="28"/>
           <w:lang w:val="ru-RU"/>
         </w:rPr>
         <w:br w:type="page"/>
@@ -1780,44 +1930,30 @@
           <w:lang w:val="ru-RU"/>
         </w:rPr>
         <w:lastRenderedPageBreak/>
-        <w:t>Блок-схема</w:t>
-      </w:r>
-      <w:r>
-        <w:rPr>
-          <w:rFonts w:ascii="Times New Roman" w:hAnsi="Times New Roman"/>
-          <w:b/>
-          <w:sz w:val="28"/>
-          <w:szCs w:val="28"/>
-          <w:lang w:val="ru-RU"/>
-        </w:rPr>
-        <w:t xml:space="preserve"> </w:t>
-      </w:r>
-      <w:r>
-        <w:rPr>
-          <w:rFonts w:ascii="Times New Roman" w:hAnsi="Times New Roman"/>
-          <w:b/>
-          <w:sz w:val="28"/>
-          <w:szCs w:val="28"/>
-          <w:lang w:val="ru-RU"/>
-        </w:rPr>
-        <w:t>основного алгоритма</w:t>
-      </w:r>
-    </w:p>
-    <w:p>
-      <w:pPr>
-        <w:rPr>
-          <w:lang w:val="ru-RU"/>
-        </w:rPr>
-      </w:pPr>
-      <w:r>
-        <w:rPr>
+        <w:t>Блок-схема основного алгоритма</w:t>
+      </w:r>
+    </w:p>
+    <w:p>
+      <w:pPr>
+        <w:rPr>
+          <w:rFonts w:ascii="Times New Roman" w:hAnsi="Times New Roman"/>
+          <w:sz w:val="28"/>
+          <w:szCs w:val="28"/>
+          <w:lang w:val="ru-RU"/>
+        </w:rPr>
+      </w:pPr>
+      <w:r>
+        <w:rPr>
+          <w:rFonts w:ascii="Times New Roman" w:hAnsi="Times New Roman"/>
+          <w:sz w:val="28"/>
+          <w:szCs w:val="28"/>
           <w:lang w:val="ru-RU"/>
         </w:rPr>
         <w:object w:dxaOrig="9841" w:dyaOrig="12211">
-          <v:shape id="_x0000_i1036" type="#_x0000_t75" style="width:459.05pt;height:610.55pt" o:ole="">
+          <v:shape id="_x0000_i1045" type="#_x0000_t75" style="width:458.9pt;height:610.45pt" o:ole="">
             <v:imagedata r:id="rId11" o:title=""/>
           </v:shape>
-          <o:OLEObject Type="Embed" ProgID="Visio.Drawing.15" ShapeID="_x0000_i1036" DrawAspect="Content" ObjectID="_1523306705" r:id="rId12"/>
+          <o:OLEObject Type="Embed" ProgID="Visio.Drawing.15" ShapeID="_x0000_i1045" DrawAspect="Content" ObjectID="_1523724975" r:id="rId12"/>
         </w:object>
       </w:r>
     </w:p>
@@ -1826,11 +1962,17 @@
         <w:suppressAutoHyphens w:val="0"/>
         <w:spacing w:after="0" w:line="276" w:lineRule="auto"/>
         <w:rPr>
-          <w:lang w:val="ru-RU"/>
-        </w:rPr>
-      </w:pPr>
-      <w:r>
-        <w:rPr>
+          <w:rFonts w:ascii="Times New Roman" w:hAnsi="Times New Roman"/>
+          <w:sz w:val="28"/>
+          <w:szCs w:val="28"/>
+          <w:lang w:val="ru-RU"/>
+        </w:rPr>
+      </w:pPr>
+      <w:r>
+        <w:rPr>
+          <w:rFonts w:ascii="Times New Roman" w:hAnsi="Times New Roman"/>
+          <w:sz w:val="28"/>
+          <w:szCs w:val="28"/>
           <w:lang w:val="ru-RU"/>
         </w:rPr>
         <w:br w:type="page"/>
@@ -1839,11 +1981,571 @@
     <w:p>
       <w:pPr>
         <w:rPr>
-          <w:lang w:val="ru-RU"/>
-        </w:rPr>
-      </w:pPr>
-      <w:bookmarkStart w:id="0" w:name="_GoBack"/>
-      <w:bookmarkEnd w:id="0"/>
+          <w:rFonts w:ascii="Times New Roman" w:hAnsi="Times New Roman"/>
+          <w:b/>
+          <w:sz w:val="28"/>
+          <w:szCs w:val="28"/>
+          <w:lang w:val="ru-RU"/>
+        </w:rPr>
+      </w:pPr>
+      <w:r>
+        <w:rPr>
+          <w:rFonts w:ascii="Times New Roman" w:hAnsi="Times New Roman"/>
+          <w:b/>
+          <w:sz w:val="28"/>
+          <w:szCs w:val="28"/>
+          <w:lang w:val="ru-RU"/>
+        </w:rPr>
+        <w:lastRenderedPageBreak/>
+        <w:t>Сохранение игры</w:t>
+      </w:r>
+    </w:p>
+    <w:p>
+      <w:pPr>
+        <w:rPr>
+          <w:rFonts w:ascii="Times New Roman" w:hAnsi="Times New Roman"/>
+          <w:sz w:val="28"/>
+          <w:szCs w:val="28"/>
+          <w:lang w:val="ru-RU"/>
+        </w:rPr>
+      </w:pPr>
+      <w:r>
+        <w:rPr>
+          <w:rFonts w:ascii="Times New Roman" w:hAnsi="Times New Roman"/>
+          <w:sz w:val="28"/>
+          <w:szCs w:val="28"/>
+          <w:lang w:val="ru-RU"/>
+        </w:rPr>
+        <w:tab/>
+        <w:t>Для сохранения игры использовался следующий формат записи:</w:t>
+      </w:r>
+    </w:p>
+    <w:p>
+      <w:pPr>
+        <w:rPr>
+          <w:rFonts w:ascii="Times New Roman" w:hAnsi="Times New Roman"/>
+          <w:sz w:val="28"/>
+          <w:szCs w:val="28"/>
+          <w:lang w:val="ru-RU"/>
+        </w:rPr>
+      </w:pPr>
+      <w:proofErr w:type="spellStart"/>
+      <w:r>
+        <w:rPr>
+          <w:rFonts w:ascii="Times New Roman" w:hAnsi="Times New Roman"/>
+          <w:sz w:val="28"/>
+          <w:szCs w:val="28"/>
+          <w:lang w:val="ru-RU"/>
+        </w:rPr>
+        <w:t>количество_урона_наносимого_выстрелом</w:t>
+      </w:r>
+      <w:proofErr w:type="spellEnd"/>
+    </w:p>
+    <w:p>
+      <w:pPr>
+        <w:rPr>
+          <w:rFonts w:ascii="Times New Roman" w:hAnsi="Times New Roman"/>
+          <w:sz w:val="28"/>
+          <w:szCs w:val="28"/>
+          <w:lang w:val="ru-RU"/>
+        </w:rPr>
+      </w:pPr>
+      <w:proofErr w:type="spellStart"/>
+      <w:r>
+        <w:rPr>
+          <w:rFonts w:ascii="Times New Roman" w:hAnsi="Times New Roman"/>
+          <w:sz w:val="28"/>
+          <w:szCs w:val="28"/>
+          <w:lang w:val="ru-RU"/>
+        </w:rPr>
+        <w:t>позиция_башни_по_Х</w:t>
+      </w:r>
+      <w:proofErr w:type="spellEnd"/>
+      <w:r>
+        <w:rPr>
+          <w:rFonts w:ascii="Times New Roman" w:hAnsi="Times New Roman"/>
+          <w:sz w:val="28"/>
+          <w:szCs w:val="28"/>
+          <w:lang w:val="ru-RU"/>
+        </w:rPr>
+        <w:t xml:space="preserve"> </w:t>
+      </w:r>
+      <w:proofErr w:type="spellStart"/>
+      <w:r>
+        <w:rPr>
+          <w:rFonts w:ascii="Times New Roman" w:hAnsi="Times New Roman"/>
+          <w:sz w:val="28"/>
+          <w:szCs w:val="28"/>
+          <w:lang w:val="ru-RU"/>
+        </w:rPr>
+        <w:t>позиция_башни_по_</w:t>
+      </w:r>
+      <w:proofErr w:type="gramStart"/>
+      <w:r>
+        <w:rPr>
+          <w:rFonts w:ascii="Times New Roman" w:hAnsi="Times New Roman"/>
+          <w:sz w:val="28"/>
+          <w:szCs w:val="28"/>
+          <w:lang w:val="ru-RU"/>
+        </w:rPr>
+        <w:t>У</w:t>
+      </w:r>
+      <w:proofErr w:type="spellEnd"/>
+      <w:r>
+        <w:rPr>
+          <w:rFonts w:ascii="Times New Roman" w:hAnsi="Times New Roman"/>
+          <w:sz w:val="28"/>
+          <w:szCs w:val="28"/>
+          <w:lang w:val="ru-RU"/>
+        </w:rPr>
+        <w:t xml:space="preserve"> </w:t>
+      </w:r>
+      <w:proofErr w:type="spellStart"/>
+      <w:r>
+        <w:rPr>
+          <w:rFonts w:ascii="Times New Roman" w:hAnsi="Times New Roman"/>
+          <w:sz w:val="28"/>
+          <w:szCs w:val="28"/>
+          <w:lang w:val="ru-RU"/>
+        </w:rPr>
+        <w:t>время</w:t>
+      </w:r>
+      <w:proofErr w:type="gramEnd"/>
+      <w:r>
+        <w:rPr>
+          <w:rFonts w:ascii="Times New Roman" w:hAnsi="Times New Roman"/>
+          <w:sz w:val="28"/>
+          <w:szCs w:val="28"/>
+          <w:lang w:val="ru-RU"/>
+        </w:rPr>
+        <w:t>_постройки_башни</w:t>
+      </w:r>
+      <w:proofErr w:type="spellEnd"/>
+    </w:p>
+    <w:p>
+      <w:pPr>
+        <w:rPr>
+          <w:rFonts w:ascii="Times New Roman" w:hAnsi="Times New Roman"/>
+          <w:sz w:val="28"/>
+          <w:szCs w:val="28"/>
+          <w:lang w:val="ru-RU"/>
+        </w:rPr>
+      </w:pPr>
+      <w:r>
+        <w:rPr>
+          <w:rFonts w:ascii="Times New Roman" w:hAnsi="Times New Roman"/>
+          <w:sz w:val="28"/>
+          <w:szCs w:val="28"/>
+          <w:lang w:val="ru-RU"/>
+        </w:rPr>
+        <w:t>.</w:t>
+      </w:r>
+    </w:p>
+    <w:p>
+      <w:pPr>
+        <w:rPr>
+          <w:rFonts w:ascii="Times New Roman" w:hAnsi="Times New Roman"/>
+          <w:sz w:val="28"/>
+          <w:szCs w:val="28"/>
+          <w:lang w:val="ru-RU"/>
+        </w:rPr>
+      </w:pPr>
+      <w:r>
+        <w:rPr>
+          <w:rFonts w:ascii="Times New Roman" w:hAnsi="Times New Roman"/>
+          <w:sz w:val="28"/>
+          <w:szCs w:val="28"/>
+          <w:lang w:val="ru-RU"/>
+        </w:rPr>
+        <w:t>.</w:t>
+      </w:r>
+    </w:p>
+    <w:p>
+      <w:pPr>
+        <w:rPr>
+          <w:rFonts w:ascii="Times New Roman" w:hAnsi="Times New Roman"/>
+          <w:sz w:val="28"/>
+          <w:szCs w:val="28"/>
+          <w:lang w:val="ru-RU"/>
+        </w:rPr>
+      </w:pPr>
+      <w:r>
+        <w:rPr>
+          <w:rFonts w:ascii="Times New Roman" w:hAnsi="Times New Roman"/>
+          <w:sz w:val="28"/>
+          <w:szCs w:val="28"/>
+          <w:lang w:val="ru-RU"/>
+        </w:rPr>
+        <w:t>.</w:t>
+      </w:r>
+    </w:p>
+    <w:p>
+      <w:pPr>
+        <w:rPr>
+          <w:rFonts w:ascii="Times New Roman" w:hAnsi="Times New Roman"/>
+          <w:sz w:val="28"/>
+          <w:szCs w:val="28"/>
+          <w:lang w:val="ru-RU"/>
+        </w:rPr>
+      </w:pPr>
+      <w:proofErr w:type="spellStart"/>
+      <w:r>
+        <w:rPr>
+          <w:rFonts w:ascii="Times New Roman" w:hAnsi="Times New Roman"/>
+          <w:sz w:val="28"/>
+          <w:szCs w:val="28"/>
+          <w:lang w:val="ru-RU"/>
+        </w:rPr>
+        <w:t>позиция_башни_по_Х</w:t>
+      </w:r>
+      <w:proofErr w:type="spellEnd"/>
+      <w:r>
+        <w:rPr>
+          <w:rFonts w:ascii="Times New Roman" w:hAnsi="Times New Roman"/>
+          <w:sz w:val="28"/>
+          <w:szCs w:val="28"/>
+          <w:lang w:val="ru-RU"/>
+        </w:rPr>
+        <w:t xml:space="preserve"> </w:t>
+      </w:r>
+      <w:proofErr w:type="spellStart"/>
+      <w:r>
+        <w:rPr>
+          <w:rFonts w:ascii="Times New Roman" w:hAnsi="Times New Roman"/>
+          <w:sz w:val="28"/>
+          <w:szCs w:val="28"/>
+          <w:lang w:val="ru-RU"/>
+        </w:rPr>
+        <w:t>позиция_башни_по_</w:t>
+      </w:r>
+      <w:proofErr w:type="gramStart"/>
+      <w:r>
+        <w:rPr>
+          <w:rFonts w:ascii="Times New Roman" w:hAnsi="Times New Roman"/>
+          <w:sz w:val="28"/>
+          <w:szCs w:val="28"/>
+          <w:lang w:val="ru-RU"/>
+        </w:rPr>
+        <w:t>У</w:t>
+      </w:r>
+      <w:proofErr w:type="spellEnd"/>
+      <w:r>
+        <w:rPr>
+          <w:rFonts w:ascii="Times New Roman" w:hAnsi="Times New Roman"/>
+          <w:sz w:val="28"/>
+          <w:szCs w:val="28"/>
+          <w:lang w:val="ru-RU"/>
+        </w:rPr>
+        <w:t xml:space="preserve"> </w:t>
+      </w:r>
+      <w:proofErr w:type="spellStart"/>
+      <w:r>
+        <w:rPr>
+          <w:rFonts w:ascii="Times New Roman" w:hAnsi="Times New Roman"/>
+          <w:sz w:val="28"/>
+          <w:szCs w:val="28"/>
+          <w:lang w:val="ru-RU"/>
+        </w:rPr>
+        <w:t>время</w:t>
+      </w:r>
+      <w:proofErr w:type="gramEnd"/>
+      <w:r>
+        <w:rPr>
+          <w:rFonts w:ascii="Times New Roman" w:hAnsi="Times New Roman"/>
+          <w:sz w:val="28"/>
+          <w:szCs w:val="28"/>
+          <w:lang w:val="ru-RU"/>
+        </w:rPr>
+        <w:t>_постройки_башни</w:t>
+      </w:r>
+      <w:proofErr w:type="spellEnd"/>
+    </w:p>
+    <w:p>
+      <w:pPr>
+        <w:rPr>
+          <w:rFonts w:ascii="Times New Roman" w:hAnsi="Times New Roman"/>
+          <w:sz w:val="28"/>
+          <w:szCs w:val="28"/>
+          <w:lang w:val="ru-RU"/>
+        </w:rPr>
+      </w:pPr>
+    </w:p>
+    <w:p>
+      <w:pPr>
+        <w:rPr>
+          <w:rFonts w:ascii="Times New Roman" w:hAnsi="Times New Roman"/>
+          <w:sz w:val="28"/>
+          <w:szCs w:val="28"/>
+          <w:lang w:val="en-US"/>
+        </w:rPr>
+      </w:pPr>
+      <w:r>
+        <w:rPr>
+          <w:rFonts w:ascii="Times New Roman" w:hAnsi="Times New Roman"/>
+          <w:sz w:val="28"/>
+          <w:szCs w:val="28"/>
+          <w:lang w:val="ru-RU"/>
+        </w:rPr>
+        <w:tab/>
+        <w:t>Пример сохранения</w:t>
+      </w:r>
+      <w:r>
+        <w:rPr>
+          <w:rFonts w:ascii="Times New Roman" w:hAnsi="Times New Roman"/>
+          <w:sz w:val="28"/>
+          <w:szCs w:val="28"/>
+          <w:lang w:val="en-US"/>
+        </w:rPr>
+        <w:t>:</w:t>
+      </w:r>
+    </w:p>
+    <w:p>
+      <w:pPr>
+        <w:rPr>
+          <w:rFonts w:ascii="Times New Roman" w:hAnsi="Times New Roman"/>
+          <w:sz w:val="28"/>
+          <w:szCs w:val="28"/>
+          <w:lang w:val="en-US"/>
+        </w:rPr>
+      </w:pPr>
+      <w:r>
+        <w:rPr>
+          <w:rFonts w:ascii="Times New Roman" w:hAnsi="Times New Roman"/>
+          <w:sz w:val="28"/>
+          <w:szCs w:val="28"/>
+          <w:lang w:val="en-US"/>
+        </w:rPr>
+        <w:t>20</w:t>
+      </w:r>
+    </w:p>
+    <w:p>
+      <w:pPr>
+        <w:rPr>
+          <w:rFonts w:ascii="Times New Roman" w:hAnsi="Times New Roman"/>
+          <w:sz w:val="28"/>
+          <w:szCs w:val="28"/>
+          <w:lang w:val="en-US"/>
+        </w:rPr>
+      </w:pPr>
+      <w:r>
+        <w:rPr>
+          <w:rFonts w:ascii="Times New Roman" w:hAnsi="Times New Roman"/>
+          <w:sz w:val="28"/>
+          <w:szCs w:val="28"/>
+          <w:lang w:val="en-US"/>
+        </w:rPr>
+        <w:t>400 400 276</w:t>
+      </w:r>
+    </w:p>
+    <w:p>
+      <w:pPr>
+        <w:rPr>
+          <w:rFonts w:ascii="Times New Roman" w:hAnsi="Times New Roman"/>
+          <w:sz w:val="28"/>
+          <w:szCs w:val="28"/>
+          <w:lang w:val="en-US"/>
+        </w:rPr>
+      </w:pPr>
+      <w:r>
+        <w:rPr>
+          <w:rFonts w:ascii="Times New Roman" w:hAnsi="Times New Roman"/>
+          <w:sz w:val="28"/>
+          <w:szCs w:val="28"/>
+          <w:lang w:val="en-US"/>
+        </w:rPr>
+        <w:t>400 300 318</w:t>
+      </w:r>
+    </w:p>
+    <w:p>
+      <w:pPr>
+        <w:rPr>
+          <w:rFonts w:ascii="Times New Roman" w:hAnsi="Times New Roman"/>
+          <w:sz w:val="28"/>
+          <w:szCs w:val="28"/>
+          <w:lang w:val="en-US"/>
+        </w:rPr>
+      </w:pPr>
+      <w:r>
+        <w:rPr>
+          <w:rFonts w:ascii="Times New Roman" w:hAnsi="Times New Roman"/>
+          <w:sz w:val="28"/>
+          <w:szCs w:val="28"/>
+          <w:lang w:val="en-US"/>
+        </w:rPr>
+        <w:t>100 400 703</w:t>
+      </w:r>
+    </w:p>
+    <w:p>
+      <w:pPr>
+        <w:rPr>
+          <w:rFonts w:ascii="Times New Roman" w:hAnsi="Times New Roman"/>
+          <w:sz w:val="28"/>
+          <w:szCs w:val="28"/>
+          <w:lang w:val="en-US"/>
+        </w:rPr>
+      </w:pPr>
+      <w:r>
+        <w:rPr>
+          <w:rFonts w:ascii="Times New Roman" w:hAnsi="Times New Roman"/>
+          <w:sz w:val="28"/>
+          <w:szCs w:val="28"/>
+          <w:lang w:val="en-US"/>
+        </w:rPr>
+        <w:t>100 300 744</w:t>
+      </w:r>
+    </w:p>
+    <w:p>
+      <w:pPr>
+        <w:rPr>
+          <w:rFonts w:ascii="Times New Roman" w:hAnsi="Times New Roman"/>
+          <w:sz w:val="28"/>
+          <w:szCs w:val="28"/>
+          <w:lang w:val="en-US"/>
+        </w:rPr>
+      </w:pPr>
+    </w:p>
+    <w:p>
+      <w:pPr>
+        <w:rPr>
+          <w:rFonts w:ascii="Times New Roman" w:hAnsi="Times New Roman"/>
+          <w:sz w:val="28"/>
+          <w:szCs w:val="28"/>
+          <w:lang w:val="ru-RU"/>
+        </w:rPr>
+      </w:pPr>
+      <w:r>
+        <w:rPr>
+          <w:rFonts w:ascii="Times New Roman" w:hAnsi="Times New Roman"/>
+          <w:sz w:val="28"/>
+          <w:szCs w:val="28"/>
+          <w:lang w:val="en-US"/>
+        </w:rPr>
+        <w:tab/>
+      </w:r>
+      <w:r>
+        <w:rPr>
+          <w:rFonts w:ascii="Times New Roman" w:hAnsi="Times New Roman"/>
+          <w:sz w:val="28"/>
+          <w:szCs w:val="28"/>
+          <w:lang w:val="ru-RU"/>
+        </w:rPr>
+        <w:t xml:space="preserve">Для хранения данных о сохранениях используется папка </w:t>
+      </w:r>
+      <w:r>
+        <w:rPr>
+          <w:rFonts w:ascii="Times New Roman" w:hAnsi="Times New Roman"/>
+          <w:sz w:val="28"/>
+          <w:szCs w:val="28"/>
+          <w:lang w:val="en-US"/>
+        </w:rPr>
+        <w:t>saves</w:t>
+      </w:r>
+      <w:r>
+        <w:rPr>
+          <w:rFonts w:ascii="Times New Roman" w:hAnsi="Times New Roman"/>
+          <w:sz w:val="28"/>
+          <w:szCs w:val="28"/>
+          <w:lang w:val="ru-RU"/>
+        </w:rPr>
+        <w:t xml:space="preserve">. Во время игры данные сохраняются во временный файл, из которого потом записываются в отформатированном виде в сохранение. Имя файла сохранения имеет следующий формат: </w:t>
+      </w:r>
+      <w:proofErr w:type="spellStart"/>
+      <w:r>
+        <w:rPr>
+          <w:rFonts w:ascii="Times New Roman" w:hAnsi="Times New Roman"/>
+          <w:sz w:val="28"/>
+          <w:szCs w:val="28"/>
+          <w:lang w:val="ru-RU"/>
+        </w:rPr>
+        <w:t>ггггММдд_ччммсс</w:t>
+      </w:r>
+      <w:proofErr w:type="spellEnd"/>
+      <w:r>
+        <w:rPr>
+          <w:rFonts w:ascii="Times New Roman" w:hAnsi="Times New Roman"/>
+          <w:sz w:val="28"/>
+          <w:szCs w:val="28"/>
+          <w:lang w:val="ru-RU"/>
+        </w:rPr>
+        <w:t xml:space="preserve"> (дата и время постройки) + количество построенных башен. Сохранения сохраняются с </w:t>
+      </w:r>
+      <w:proofErr w:type="gramStart"/>
+      <w:r>
+        <w:rPr>
+          <w:rFonts w:ascii="Times New Roman" w:hAnsi="Times New Roman"/>
+          <w:sz w:val="28"/>
+          <w:szCs w:val="28"/>
+          <w:lang w:val="ru-RU"/>
+        </w:rPr>
+        <w:t>расширением .</w:t>
+      </w:r>
+      <w:proofErr w:type="spellStart"/>
+      <w:r>
+        <w:rPr>
+          <w:rFonts w:ascii="Times New Roman" w:hAnsi="Times New Roman"/>
+          <w:sz w:val="28"/>
+          <w:szCs w:val="28"/>
+          <w:lang w:val="en-US"/>
+        </w:rPr>
+        <w:t>sav</w:t>
+      </w:r>
+      <w:proofErr w:type="spellEnd"/>
+      <w:proofErr w:type="gramEnd"/>
+      <w:r>
+        <w:rPr>
+          <w:rFonts w:ascii="Times New Roman" w:hAnsi="Times New Roman"/>
+          <w:sz w:val="28"/>
+          <w:szCs w:val="28"/>
+          <w:lang w:val="ru-RU"/>
+        </w:rPr>
+        <w:t xml:space="preserve"> и содержат все необходимые данные для точного воспроизведения игры. Сохранение происходит автоматически после каждой игры. Выбрать сохранение для воспроизведения можно перейдя в диалоговое окно через кнопку “</w:t>
+      </w:r>
+      <w:r>
+        <w:rPr>
+          <w:rFonts w:ascii="Times New Roman" w:hAnsi="Times New Roman"/>
+          <w:sz w:val="28"/>
+          <w:szCs w:val="28"/>
+          <w:lang w:val="en-US"/>
+        </w:rPr>
+        <w:t>Watch</w:t>
+      </w:r>
+      <w:r>
+        <w:rPr>
+          <w:rFonts w:ascii="Times New Roman" w:hAnsi="Times New Roman"/>
+          <w:sz w:val="28"/>
+          <w:szCs w:val="28"/>
+          <w:lang w:val="ru-RU"/>
+        </w:rPr>
+        <w:t xml:space="preserve"> </w:t>
+      </w:r>
+      <w:r>
+        <w:rPr>
+          <w:rFonts w:ascii="Times New Roman" w:hAnsi="Times New Roman"/>
+          <w:sz w:val="28"/>
+          <w:szCs w:val="28"/>
+          <w:lang w:val="en-US"/>
+        </w:rPr>
+        <w:t>replay</w:t>
+      </w:r>
+      <w:r>
+        <w:rPr>
+          <w:rFonts w:ascii="Times New Roman" w:hAnsi="Times New Roman"/>
+          <w:sz w:val="28"/>
+          <w:szCs w:val="28"/>
+          <w:lang w:val="ru-RU"/>
+        </w:rPr>
+        <w:t>” из главного меню.</w:t>
+      </w:r>
+    </w:p>
+    <w:p>
+      <w:pPr>
+        <w:rPr>
+          <w:rFonts w:ascii="Times New Roman" w:hAnsi="Times New Roman"/>
+          <w:sz w:val="28"/>
+          <w:szCs w:val="28"/>
+          <w:lang w:val="ru-RU"/>
+        </w:rPr>
+      </w:pPr>
     </w:p>
     <w:sectPr>
       <w:type w:val="continuous"/>
@@ -2847,7 +3549,7 @@
 </file>
 
 <file path=customXml/itemProps1.xml><?xml version="1.0" encoding="utf-8"?>
-<ds:datastoreItem xmlns:ds="http://schemas.openxmlformats.org/officeDocument/2006/customXml" ds:itemID="{DDB852EA-E66D-43AA-AE1B-51FECE3EE565}">
+<ds:datastoreItem xmlns:ds="http://schemas.openxmlformats.org/officeDocument/2006/customXml" ds:itemID="{638FE81A-2A5F-4AC0-9A45-23A8FE4A6559}">
   <ds:schemaRefs>
     <ds:schemaRef ds:uri="http://schemas.openxmlformats.org/officeDocument/2006/bibliography"/>
   </ds:schemaRefs>

</xml_diff>